<commit_message>
resume-refernce: make block text bigger and align with bullets
</commit_message>
<xml_diff>
--- a/resume-reference.docx
+++ b/resume-reference.docx
@@ -4,8 +4,12 @@
   <w:body>
     <w:p>
       <w:pPr>
-        <w:pStyle w:val="Title"/>
-        <w:spacing w:before="480" w:after="240"/>
+        <w:pStyle w:val="BlockText"/>
+        <w:widowControl/>
+        <w:bidi w:val="0"/>
+        <w:spacing w:before="227" w:after="102"/>
+        <w:ind w:left="482" w:right="0" w:hanging="0"/>
+        <w:jc w:val="left"/>
         <w:rPr/>
       </w:pPr>
       <w:r>
@@ -246,6 +250,7 @@
       </w:r>
       <w:r>
         <w:rPr>
+          <w:rStyle w:val="FootnoteAnchor"/>
           <w:rStyle w:val="FootnoteAnchor"/>
         </w:rPr>
         <w:footnoteReference w:id="2"/>
@@ -519,6 +524,7 @@
           <w:rStyle w:val="FootnoteCharacters"/>
         </w:rPr>
         <w:tab/>
+        <w:tab/>
       </w:r>
       <w:r>
         <w:rPr/>
@@ -1008,15 +1014,15 @@
     <w:qFormat/>
     <w:pPr>
       <w:bidi w:val="0"/>
-      <w:spacing w:before="100" w:after="100"/>
-      <w:ind w:left="283" w:right="0" w:hanging="0"/>
+      <w:spacing w:before="170" w:after="102"/>
+      <w:ind w:left="482" w:right="0" w:hanging="0"/>
       <w:jc w:val="left"/>
     </w:pPr>
     <w:rPr>
       <w:rFonts w:ascii="Nimbus Sans" w:hAnsi="Nimbus Sans" w:eastAsia="" w:cs="" w:cstheme="majorBidi" w:eastAsiaTheme="majorEastAsia"/>
       <w:bCs/>
       <w:color w:val="111111"/>
-      <w:sz w:val="20"/>
+      <w:sz w:val="24"/>
       <w:szCs w:val="20"/>
     </w:rPr>
   </w:style>

</xml_diff>

<commit_message>
Update resume with information about iversoft
</commit_message>
<xml_diff>
--- a/resume-reference.docx
+++ b/resume-reference.docx
@@ -251,7 +251,6 @@
       <w:r>
         <w:rPr>
           <w:rStyle w:val="FootnoteAnchor"/>
-          <w:rStyle w:val="FootnoteAnchor"/>
         </w:rPr>
         <w:footnoteReference w:id="2"/>
       </w:r>
@@ -286,10 +285,6 @@
         <w:tblW w:w="8640" w:type="dxa"/>
         <w:jc w:val="left"/>
         <w:tblInd w:w="0" w:type="dxa"/>
-        <w:tblBorders>
-          <w:bottom w:val="single" w:sz="6" w:space="0" w:color="000001"/>
-          <w:insideH w:val="single" w:sz="6" w:space="0" w:color="000001"/>
-        </w:tblBorders>
         <w:tblCellMar>
           <w:top w:w="0" w:type="dxa"/>
           <w:left w:w="108" w:type="dxa"/>
@@ -311,7 +306,6 @@
             <w:tcW w:w="4319" w:type="dxa"/>
             <w:tcBorders>
               <w:bottom w:val="single" w:sz="6" w:space="0" w:color="000001"/>
-              <w:insideH w:val="single" w:sz="6" w:space="0" w:color="000001"/>
             </w:tcBorders>
             <w:shd w:fill="auto" w:val="clear"/>
             <w:vAlign w:val="bottom"/>
@@ -335,7 +329,6 @@
             <w:tcW w:w="4320" w:type="dxa"/>
             <w:tcBorders>
               <w:bottom w:val="single" w:sz="6" w:space="0" w:color="000001"/>
-              <w:insideH w:val="single" w:sz="6" w:space="0" w:color="000001"/>
             </w:tcBorders>
             <w:shd w:fill="auto" w:val="clear"/>
             <w:vAlign w:val="bottom"/>
@@ -363,7 +356,6 @@
             <w:tcBorders>
               <w:top w:val="single" w:sz="6" w:space="0" w:color="000001"/>
               <w:bottom w:val="single" w:sz="6" w:space="0" w:color="000001"/>
-              <w:insideH w:val="single" w:sz="6" w:space="0" w:color="000001"/>
             </w:tcBorders>
             <w:shd w:fill="auto" w:val="clear"/>
           </w:tcPr>
@@ -387,7 +379,6 @@
             <w:tcBorders>
               <w:top w:val="single" w:sz="6" w:space="0" w:color="000001"/>
               <w:bottom w:val="single" w:sz="6" w:space="0" w:color="000001"/>
-              <w:insideH w:val="single" w:sz="6" w:space="0" w:color="000001"/>
             </w:tcBorders>
             <w:shd w:fill="auto" w:val="clear"/>
           </w:tcPr>
@@ -474,7 +465,7 @@
       </w:footnotePr>
       <w:type w:val="nextPage"/>
       <w:pgSz w:w="12240" w:h="15840"/>
-      <w:pgMar w:left="1800" w:right="1800" w:header="0" w:top="1440" w:footer="0" w:bottom="1440" w:gutter="0"/>
+      <w:pgMar w:left="1701" w:right="1701" w:header="0" w:top="1417" w:footer="0" w:bottom="1417" w:gutter="0"/>
       <w:pgNumType w:fmt="decimal"/>
       <w:formProt w:val="false"/>
       <w:textDirection w:val="lrTb"/>
@@ -518,11 +509,6 @@
           <w:rStyle w:val="FootnoteCharacters"/>
         </w:rPr>
         <w:tab/>
-      </w:r>
-      <w:r>
-        <w:rPr>
-          <w:rStyle w:val="FootnoteCharacters"/>
-        </w:rPr>
         <w:tab/>
         <w:tab/>
       </w:r>
@@ -817,21 +803,6 @@
   </w:style>
   <w:style w:type="character" w:styleId="EndnoteCharacters">
     <w:name w:val="Endnote Characters"/>
-    <w:qFormat/>
-    <w:rPr/>
-  </w:style>
-  <w:style w:type="character" w:styleId="ListLabel1">
-    <w:name w:val="ListLabel 1"/>
-    <w:qFormat/>
-    <w:rPr/>
-  </w:style>
-  <w:style w:type="character" w:styleId="ListLabel2">
-    <w:name w:val="ListLabel 2"/>
-    <w:qFormat/>
-    <w:rPr/>
-  </w:style>
-  <w:style w:type="character" w:styleId="ListLabel3">
-    <w:name w:val="ListLabel 3"/>
     <w:qFormat/>
     <w:rPr/>
   </w:style>

</xml_diff>